<commit_message>
se agrego una imagen
</commit_message>
<xml_diff>
--- a/word.docx
+++ b/word.docx
@@ -13,15 +13,7 @@
         <w:rPr>
           <w:lang w:val="es-ES"/>
         </w:rPr>
-        <w:t>Miguel Ángel</w:t>
-      </w:r>
-      <w:bookmarkStart w:id="0" w:name="_GoBack"/>
-      <w:bookmarkEnd w:id="0"/>
-      <w:r>
-        <w:rPr>
-          <w:lang w:val="es-ES"/>
-        </w:rPr>
-        <w:t xml:space="preserve"> Serna Montoya</w:t>
+        <w:t>Miguel Ángel Serna Montoya</w:t>
       </w:r>
     </w:p>
     <w:p>
@@ -36,6 +28,134 @@
           <w:lang w:val="es-ES"/>
         </w:rPr>
         <w:t>Ensayo para el parcial</w:t>
+      </w:r>
+    </w:p>
+    <w:p>
+      <w:pPr>
+        <w:jc w:val="center"/>
+        <w:rPr>
+          <w:lang w:val="es-ES"/>
+        </w:rPr>
+      </w:pPr>
+      <w:bookmarkStart w:id="0" w:name="_GoBack"/>
+      <w:bookmarkEnd w:id="0"/>
+      <w:r>
+        <w:rPr>
+          <w:noProof/>
+        </w:rPr>
+        <w:lastRenderedPageBreak/>
+        <mc:AlternateContent>
+          <mc:Choice Requires="wps">
+            <w:drawing>
+              <wp:inline distT="0" distB="0" distL="0" distR="0" wp14:anchorId="42B6EA0F" wp14:editId="297E0184">
+                <wp:extent cx="307340" cy="307340"/>
+                <wp:effectExtent l="0" t="0" r="0" b="0"/>
+                <wp:docPr id="3" name="AutoShape 4" descr="blob:https://web.whatsapp.com/c315024e-91fc-4c65-a063-349bac6fb6fa"/>
+                <wp:cNvGraphicFramePr>
+                  <a:graphicFrameLocks xmlns:a="http://schemas.openxmlformats.org/drawingml/2006/main" noChangeAspect="1"/>
+                </wp:cNvGraphicFramePr>
+                <a:graphic xmlns:a="http://schemas.openxmlformats.org/drawingml/2006/main">
+                  <a:graphicData uri="http://schemas.microsoft.com/office/word/2010/wordprocessingShape">
+                    <wps:wsp>
+                      <wps:cNvSpPr>
+                        <a:spLocks noChangeAspect="1" noChangeArrowheads="1"/>
+                      </wps:cNvSpPr>
+                      <wps:spPr bwMode="auto">
+                        <a:xfrm>
+                          <a:off x="0" y="0"/>
+                          <a:ext cx="307340" cy="307340"/>
+                        </a:xfrm>
+                        <a:prstGeom prst="rect">
+                          <a:avLst/>
+                        </a:prstGeom>
+                        <a:noFill/>
+                        <a:ln>
+                          <a:noFill/>
+                        </a:ln>
+                        <a:extLst>
+                          <a:ext uri="{909E8E84-426E-40DD-AFC4-6F175D3DCCD1}">
+                            <a14:hiddenFill xmlns:a14="http://schemas.microsoft.com/office/drawing/2010/main">
+                              <a:solidFill>
+                                <a:srgbClr val="FFFFFF"/>
+                              </a:solidFill>
+                            </a14:hiddenFill>
+                          </a:ext>
+                          <a:ext uri="{91240B29-F687-4F45-9708-019B960494DF}">
+                            <a14:hiddenLine xmlns:a14="http://schemas.microsoft.com/office/drawing/2010/main" w="9525">
+                              <a:solidFill>
+                                <a:srgbClr val="000000"/>
+                              </a:solidFill>
+                              <a:miter lim="800000"/>
+                              <a:headEnd/>
+                              <a:tailEnd/>
+                            </a14:hiddenLine>
+                          </a:ext>
+                        </a:extLst>
+                      </wps:spPr>
+                      <wps:bodyPr rot="0" vert="horz" wrap="square" lIns="91440" tIns="45720" rIns="91440" bIns="45720" anchor="t" anchorCtr="0" upright="1">
+                        <a:noAutofit/>
+                      </wps:bodyPr>
+                    </wps:wsp>
+                  </a:graphicData>
+                </a:graphic>
+              </wp:inline>
+            </w:drawing>
+          </mc:Choice>
+          <mc:Fallback>
+            <w:pict>
+              <v:rect w14:anchorId="63479B73" id="AutoShape 4" o:spid="_x0000_s1026" alt="blob:https://web.whatsapp.com/c315024e-91fc-4c65-a063-349bac6fb6fa" style="width:24.2pt;height:24.2pt;visibility:visible;mso-wrap-style:square;mso-left-percent:-10001;mso-top-percent:-10001;mso-position-horizontal:absolute;mso-position-horizontal-relative:char;mso-position-vertical:absolute;mso-position-vertical-relative:line;mso-left-percent:-10001;mso-top-percent:-10001;v-text-anchor:top" o:gfxdata="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" filled="f" stroked="f">
+                <o:lock v:ext="edit" aspectratio="t"/>
+                <w10:anchorlock/>
+              </v:rect>
+            </w:pict>
+          </mc:Fallback>
+        </mc:AlternateContent>
+      </w:r>
+      <w:r>
+        <w:rPr>
+          <w:noProof/>
+        </w:rPr>
+        <w:drawing>
+          <wp:inline distT="0" distB="0" distL="0" distR="0">
+            <wp:extent cx="5612130" cy="7482840"/>
+            <wp:effectExtent l="0" t="0" r="7620" b="3810"/>
+            <wp:docPr id="1" name="Imagen 1"/>
+            <wp:cNvGraphicFramePr>
+              <a:graphicFrameLocks xmlns:a="http://schemas.openxmlformats.org/drawingml/2006/main" noChangeAspect="1"/>
+            </wp:cNvGraphicFramePr>
+            <a:graphic xmlns:a="http://schemas.openxmlformats.org/drawingml/2006/main">
+              <a:graphicData uri="http://schemas.openxmlformats.org/drawingml/2006/picture">
+                <pic:pic xmlns:pic="http://schemas.openxmlformats.org/drawingml/2006/picture">
+                  <pic:nvPicPr>
+                    <pic:cNvPr id="1" name="WhatsApp Image 2020-10-13 at 8.27.41 AM.jpeg"/>
+                    <pic:cNvPicPr/>
+                  </pic:nvPicPr>
+                  <pic:blipFill>
+                    <a:blip r:embed="rId4">
+                      <a:extLst>
+                        <a:ext uri="{28A0092B-C50C-407E-A947-70E740481C1C}">
+                          <a14:useLocalDpi xmlns:a14="http://schemas.microsoft.com/office/drawing/2010/main" val="0"/>
+                        </a:ext>
+                      </a:extLst>
+                    </a:blip>
+                    <a:stretch>
+                      <a:fillRect/>
+                    </a:stretch>
+                  </pic:blipFill>
+                  <pic:spPr>
+                    <a:xfrm>
+                      <a:off x="0" y="0"/>
+                      <a:ext cx="5612130" cy="7482840"/>
+                    </a:xfrm>
+                    <a:prstGeom prst="rect">
+                      <a:avLst/>
+                    </a:prstGeom>
+                  </pic:spPr>
+                </pic:pic>
+              </a:graphicData>
+            </a:graphic>
+          </wp:inline>
+        </w:drawing>
       </w:r>
     </w:p>
     <w:sectPr>

</xml_diff>

<commit_message>
Se agrego descripción de proceso
</commit_message>
<xml_diff>
--- a/word.docx
+++ b/word.docx
@@ -37,8 +37,6 @@
           <w:lang w:val="es-ES"/>
         </w:rPr>
       </w:pPr>
-      <w:bookmarkStart w:id="0" w:name="_GoBack"/>
-      <w:bookmarkEnd w:id="0"/>
       <w:r>
         <w:rPr>
           <w:noProof/>
@@ -103,7 +101,7 @@
           </mc:Choice>
           <mc:Fallback>
             <w:pict>
-              <v:rect w14:anchorId="63479B73" id="AutoShape 4" o:spid="_x0000_s1026" alt="blob:https://web.whatsapp.com/c315024e-91fc-4c65-a063-349bac6fb6fa" style="width:24.2pt;height:24.2pt;visibility:visible;mso-wrap-style:square;mso-left-percent:-10001;mso-top-percent:-10001;mso-position-horizontal:absolute;mso-position-horizontal-relative:char;mso-position-vertical:absolute;mso-position-vertical-relative:line;mso-left-percent:-10001;mso-top-percent:-10001;v-text-anchor:top" o:gfxdata="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" filled="f" stroked="f">
+              <v:rect w14:anchorId="5B77B366" id="AutoShape 4" o:spid="_x0000_s1026" alt="blob:https://web.whatsapp.com/c315024e-91fc-4c65-a063-349bac6fb6fa" style="width:24.2pt;height:24.2pt;visibility:visible;mso-wrap-style:square;mso-left-percent:-10001;mso-top-percent:-10001;mso-position-horizontal:absolute;mso-position-horizontal-relative:char;mso-position-vertical:absolute;mso-position-vertical-relative:line;mso-left-percent:-10001;mso-top-percent:-10001;v-text-anchor:top" o:gfxdata="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" filled="f" stroked="f">
                 <o:lock v:ext="edit" aspectratio="t"/>
                 <w10:anchorlock/>
               </v:rect>
@@ -131,7 +129,7 @@
                     <pic:cNvPicPr/>
                   </pic:nvPicPr>
                   <pic:blipFill>
-                    <a:blip r:embed="rId4">
+                    <a:blip r:embed="rId6">
                       <a:extLst>
                         <a:ext uri="{28A0092B-C50C-407E-A947-70E740481C1C}">
                           <a14:useLocalDpi xmlns:a14="http://schemas.microsoft.com/office/drawing/2010/main" val="0"/>
@@ -159,6 +157,12 @@
       </w:r>
     </w:p>
     <w:sectPr>
+      <w:headerReference w:type="even" r:id="rId7"/>
+      <w:headerReference w:type="default" r:id="rId8"/>
+      <w:footerReference w:type="even" r:id="rId9"/>
+      <w:footerReference w:type="default" r:id="rId10"/>
+      <w:headerReference w:type="first" r:id="rId11"/>
+      <w:footerReference w:type="first" r:id="rId12"/>
       <w:pgSz w:w="12240" w:h="15840"/>
       <w:pgMar w:top="1417" w:right="1701" w:bottom="1417" w:left="1701" w:header="708" w:footer="708" w:gutter="0"/>
       <w:cols w:space="708"/>
@@ -166,6 +170,189 @@
     </w:sectPr>
   </w:body>
 </w:document>
+</file>
+
+<file path=word/endnotes.xml><?xml version="1.0" encoding="utf-8"?>
+<w:endnotes xmlns:wpc="http://schemas.microsoft.com/office/word/2010/wordprocessingCanvas" xmlns:cx="http://schemas.microsoft.com/office/drawing/2014/chartex" xmlns:cx1="http://schemas.microsoft.com/office/drawing/2015/9/8/chartex" xmlns:mc="http://schemas.openxmlformats.org/markup-compatibility/2006" xmlns:o="urn:schemas-microsoft-com:office:office" xmlns:r="http://schemas.openxmlformats.org/officeDocument/2006/relationships" xmlns:m="http://schemas.openxmlformats.org/officeDocument/2006/math" xmlns:v="urn:schemas-microsoft-com:vml" xmlns:wp14="http://schemas.microsoft.com/office/word/2010/wordprocessingDrawing" xmlns:wp="http://schemas.openxmlformats.org/drawingml/2006/wordprocessingDrawing" xmlns:w10="urn:schemas-microsoft-com:office:word" xmlns:w="http://schemas.openxmlformats.org/wordprocessingml/2006/main" xmlns:w14="http://schemas.microsoft.com/office/word/2010/wordml" xmlns:w15="http://schemas.microsoft.com/office/word/2012/wordml" xmlns:w16se="http://schemas.microsoft.com/office/word/2015/wordml/symex" xmlns:wpg="http://schemas.microsoft.com/office/word/2010/wordprocessingGroup" xmlns:wpi="http://schemas.microsoft.com/office/word/2010/wordprocessingInk" xmlns:wne="http://schemas.microsoft.com/office/word/2006/wordml" xmlns:wps="http://schemas.microsoft.com/office/word/2010/wordprocessingShape" mc:Ignorable="w14 w15 w16se wp14">
+  <w:endnote w:type="separator" w:id="-1">
+    <w:p>
+      <w:pPr>
+        <w:spacing w:after="0" w:line="240" w:lineRule="auto"/>
+      </w:pPr>
+      <w:r>
+        <w:separator/>
+      </w:r>
+    </w:p>
+  </w:endnote>
+  <w:endnote w:type="continuationSeparator" w:id="0">
+    <w:p>
+      <w:pPr>
+        <w:spacing w:after="0" w:line="240" w:lineRule="auto"/>
+      </w:pPr>
+      <w:r>
+        <w:continuationSeparator/>
+      </w:r>
+    </w:p>
+  </w:endnote>
+</w:endnotes>
+</file>
+
+<file path=word/footer1.xml><?xml version="1.0" encoding="utf-8"?>
+<w:ftr xmlns:wpc="http://schemas.microsoft.com/office/word/2010/wordprocessingCanvas" xmlns:cx="http://schemas.microsoft.com/office/drawing/2014/chartex" xmlns:cx1="http://schemas.microsoft.com/office/drawing/2015/9/8/chartex" xmlns:mc="http://schemas.openxmlformats.org/markup-compatibility/2006" xmlns:o="urn:schemas-microsoft-com:office:office" xmlns:r="http://schemas.openxmlformats.org/officeDocument/2006/relationships" xmlns:m="http://schemas.openxmlformats.org/officeDocument/2006/math" xmlns:v="urn:schemas-microsoft-com:vml" xmlns:wp14="http://schemas.microsoft.com/office/word/2010/wordprocessingDrawing" xmlns:wp="http://schemas.openxmlformats.org/drawingml/2006/wordprocessingDrawing" xmlns:w10="urn:schemas-microsoft-com:office:word" xmlns:w="http://schemas.openxmlformats.org/wordprocessingml/2006/main" xmlns:w14="http://schemas.microsoft.com/office/word/2010/wordml" xmlns:w15="http://schemas.microsoft.com/office/word/2012/wordml" xmlns:w16se="http://schemas.microsoft.com/office/word/2015/wordml/symex" xmlns:wpg="http://schemas.microsoft.com/office/word/2010/wordprocessingGroup" xmlns:wpi="http://schemas.microsoft.com/office/word/2010/wordprocessingInk" xmlns:wne="http://schemas.microsoft.com/office/word/2006/wordml" xmlns:wps="http://schemas.microsoft.com/office/word/2010/wordprocessingShape" mc:Ignorable="w14 w15 w16se wp14">
+  <w:p>
+    <w:pPr>
+      <w:pStyle w:val="Piedepgina"/>
+    </w:pPr>
+  </w:p>
+</w:ftr>
+</file>
+
+<file path=word/footer2.xml><?xml version="1.0" encoding="utf-8"?>
+<w:ftr xmlns:wpc="http://schemas.microsoft.com/office/word/2010/wordprocessingCanvas" xmlns:cx="http://schemas.microsoft.com/office/drawing/2014/chartex" xmlns:cx1="http://schemas.microsoft.com/office/drawing/2015/9/8/chartex" xmlns:mc="http://schemas.openxmlformats.org/markup-compatibility/2006" xmlns:o="urn:schemas-microsoft-com:office:office" xmlns:r="http://schemas.openxmlformats.org/officeDocument/2006/relationships" xmlns:m="http://schemas.openxmlformats.org/officeDocument/2006/math" xmlns:v="urn:schemas-microsoft-com:vml" xmlns:wp14="http://schemas.microsoft.com/office/word/2010/wordprocessingDrawing" xmlns:wp="http://schemas.openxmlformats.org/drawingml/2006/wordprocessingDrawing" xmlns:w10="urn:schemas-microsoft-com:office:word" xmlns:w="http://schemas.openxmlformats.org/wordprocessingml/2006/main" xmlns:w14="http://schemas.microsoft.com/office/word/2010/wordml" xmlns:w15="http://schemas.microsoft.com/office/word/2012/wordml" xmlns:w16se="http://schemas.microsoft.com/office/word/2015/wordml/symex" xmlns:wpg="http://schemas.microsoft.com/office/word/2010/wordprocessingGroup" xmlns:wpi="http://schemas.microsoft.com/office/word/2010/wordprocessingInk" xmlns:wne="http://schemas.microsoft.com/office/word/2006/wordml" xmlns:wps="http://schemas.microsoft.com/office/word/2010/wordprocessingShape" mc:Ignorable="w14 w15 w16se wp14">
+  <w:p>
+    <w:pPr>
+      <w:pStyle w:val="Piedepgina"/>
+      <w:rPr>
+        <w:lang w:val="es-ES"/>
+      </w:rPr>
+    </w:pPr>
+    <w:r>
+      <w:rPr>
+        <w:lang w:val="es-ES"/>
+      </w:rPr>
+      <w:t>Pasos para poner las cartas en posición de pirámide con una sola mano</w:t>
+    </w:r>
+  </w:p>
+  <w:p>
+    <w:pPr>
+      <w:pStyle w:val="Piedepgina"/>
+      <w:rPr>
+        <w:lang w:val="es-ES"/>
+      </w:rPr>
+    </w:pPr>
+    <w:r>
+      <w:rPr>
+        <w:lang w:val="es-ES"/>
+      </w:rPr>
+      <w:t>1.tome las dos tarjetas con la mano y trate de que queden superpuestas</w:t>
+    </w:r>
+  </w:p>
+  <w:p>
+    <w:pPr>
+      <w:pStyle w:val="Piedepgina"/>
+      <w:rPr>
+        <w:lang w:val="es-ES"/>
+      </w:rPr>
+    </w:pPr>
+    <w:r>
+      <w:rPr>
+        <w:lang w:val="es-ES"/>
+      </w:rPr>
+      <w:t xml:space="preserve">2.Con el dedo intente separarlas por la parte de abajo </w:t>
+    </w:r>
+  </w:p>
+  <w:p>
+    <w:pPr>
+      <w:pStyle w:val="Piedepgina"/>
+      <w:rPr>
+        <w:lang w:val="es-ES"/>
+      </w:rPr>
+    </w:pPr>
+    <w:r>
+      <w:rPr>
+        <w:lang w:val="es-ES"/>
+      </w:rPr>
+      <w:t>3.Intente estabilizarlas contra la superficie del papel</w:t>
+    </w:r>
+  </w:p>
+  <w:p>
+    <w:pPr>
+      <w:pStyle w:val="Piedepgina"/>
+      <w:rPr>
+        <w:lang w:val="es-ES"/>
+      </w:rPr>
+    </w:pPr>
+    <w:r>
+      <w:rPr>
+        <w:lang w:val="es-ES"/>
+      </w:rPr>
+      <w:t>4.Cuando veas que están estables retira tu mano lentament</w:t>
+    </w:r>
+    <w:bookmarkStart w:id="0" w:name="_GoBack"/>
+    <w:bookmarkEnd w:id="0"/>
+    <w:r>
+      <w:rPr>
+        <w:lang w:val="es-ES"/>
+      </w:rPr>
+      <w:t xml:space="preserve">e </w:t>
+    </w:r>
+  </w:p>
+</w:ftr>
+</file>
+
+<file path=word/footer3.xml><?xml version="1.0" encoding="utf-8"?>
+<w:ftr xmlns:wpc="http://schemas.microsoft.com/office/word/2010/wordprocessingCanvas" xmlns:cx="http://schemas.microsoft.com/office/drawing/2014/chartex" xmlns:cx1="http://schemas.microsoft.com/office/drawing/2015/9/8/chartex" xmlns:mc="http://schemas.openxmlformats.org/markup-compatibility/2006" xmlns:o="urn:schemas-microsoft-com:office:office" xmlns:r="http://schemas.openxmlformats.org/officeDocument/2006/relationships" xmlns:m="http://schemas.openxmlformats.org/officeDocument/2006/math" xmlns:v="urn:schemas-microsoft-com:vml" xmlns:wp14="http://schemas.microsoft.com/office/word/2010/wordprocessingDrawing" xmlns:wp="http://schemas.openxmlformats.org/drawingml/2006/wordprocessingDrawing" xmlns:w10="urn:schemas-microsoft-com:office:word" xmlns:w="http://schemas.openxmlformats.org/wordprocessingml/2006/main" xmlns:w14="http://schemas.microsoft.com/office/word/2010/wordml" xmlns:w15="http://schemas.microsoft.com/office/word/2012/wordml" xmlns:w16se="http://schemas.microsoft.com/office/word/2015/wordml/symex" xmlns:wpg="http://schemas.microsoft.com/office/word/2010/wordprocessingGroup" xmlns:wpi="http://schemas.microsoft.com/office/word/2010/wordprocessingInk" xmlns:wne="http://schemas.microsoft.com/office/word/2006/wordml" xmlns:wps="http://schemas.microsoft.com/office/word/2010/wordprocessingShape" mc:Ignorable="w14 w15 w16se wp14">
+  <w:p>
+    <w:pPr>
+      <w:pStyle w:val="Piedepgina"/>
+    </w:pPr>
+  </w:p>
+</w:ftr>
+</file>
+
+<file path=word/footnotes.xml><?xml version="1.0" encoding="utf-8"?>
+<w:footnotes xmlns:wpc="http://schemas.microsoft.com/office/word/2010/wordprocessingCanvas" xmlns:cx="http://schemas.microsoft.com/office/drawing/2014/chartex" xmlns:cx1="http://schemas.microsoft.com/office/drawing/2015/9/8/chartex" xmlns:mc="http://schemas.openxmlformats.org/markup-compatibility/2006" xmlns:o="urn:schemas-microsoft-com:office:office" xmlns:r="http://schemas.openxmlformats.org/officeDocument/2006/relationships" xmlns:m="http://schemas.openxmlformats.org/officeDocument/2006/math" xmlns:v="urn:schemas-microsoft-com:vml" xmlns:wp14="http://schemas.microsoft.com/office/word/2010/wordprocessingDrawing" xmlns:wp="http://schemas.openxmlformats.org/drawingml/2006/wordprocessingDrawing" xmlns:w10="urn:schemas-microsoft-com:office:word" xmlns:w="http://schemas.openxmlformats.org/wordprocessingml/2006/main" xmlns:w14="http://schemas.microsoft.com/office/word/2010/wordml" xmlns:w15="http://schemas.microsoft.com/office/word/2012/wordml" xmlns:w16se="http://schemas.microsoft.com/office/word/2015/wordml/symex" xmlns:wpg="http://schemas.microsoft.com/office/word/2010/wordprocessingGroup" xmlns:wpi="http://schemas.microsoft.com/office/word/2010/wordprocessingInk" xmlns:wne="http://schemas.microsoft.com/office/word/2006/wordml" xmlns:wps="http://schemas.microsoft.com/office/word/2010/wordprocessingShape" mc:Ignorable="w14 w15 w16se wp14">
+  <w:footnote w:type="separator" w:id="-1">
+    <w:p>
+      <w:pPr>
+        <w:spacing w:after="0" w:line="240" w:lineRule="auto"/>
+      </w:pPr>
+      <w:r>
+        <w:separator/>
+      </w:r>
+    </w:p>
+  </w:footnote>
+  <w:footnote w:type="continuationSeparator" w:id="0">
+    <w:p>
+      <w:pPr>
+        <w:spacing w:after="0" w:line="240" w:lineRule="auto"/>
+      </w:pPr>
+      <w:r>
+        <w:continuationSeparator/>
+      </w:r>
+    </w:p>
+  </w:footnote>
+</w:footnotes>
+</file>
+
+<file path=word/header1.xml><?xml version="1.0" encoding="utf-8"?>
+<w:hdr xmlns:wpc="http://schemas.microsoft.com/office/word/2010/wordprocessingCanvas" xmlns:cx="http://schemas.microsoft.com/office/drawing/2014/chartex" xmlns:cx1="http://schemas.microsoft.com/office/drawing/2015/9/8/chartex" xmlns:mc="http://schemas.openxmlformats.org/markup-compatibility/2006" xmlns:o="urn:schemas-microsoft-com:office:office" xmlns:r="http://schemas.openxmlformats.org/officeDocument/2006/relationships" xmlns:m="http://schemas.openxmlformats.org/officeDocument/2006/math" xmlns:v="urn:schemas-microsoft-com:vml" xmlns:wp14="http://schemas.microsoft.com/office/word/2010/wordprocessingDrawing" xmlns:wp="http://schemas.openxmlformats.org/drawingml/2006/wordprocessingDrawing" xmlns:w10="urn:schemas-microsoft-com:office:word" xmlns:w="http://schemas.openxmlformats.org/wordprocessingml/2006/main" xmlns:w14="http://schemas.microsoft.com/office/word/2010/wordml" xmlns:w15="http://schemas.microsoft.com/office/word/2012/wordml" xmlns:w16se="http://schemas.microsoft.com/office/word/2015/wordml/symex" xmlns:wpg="http://schemas.microsoft.com/office/word/2010/wordprocessingGroup" xmlns:wpi="http://schemas.microsoft.com/office/word/2010/wordprocessingInk" xmlns:wne="http://schemas.microsoft.com/office/word/2006/wordml" xmlns:wps="http://schemas.microsoft.com/office/word/2010/wordprocessingShape" mc:Ignorable="w14 w15 w16se wp14">
+  <w:p>
+    <w:pPr>
+      <w:pStyle w:val="Encabezado"/>
+    </w:pPr>
+  </w:p>
+</w:hdr>
+</file>
+
+<file path=word/header2.xml><?xml version="1.0" encoding="utf-8"?>
+<w:hdr xmlns:wpc="http://schemas.microsoft.com/office/word/2010/wordprocessingCanvas" xmlns:cx="http://schemas.microsoft.com/office/drawing/2014/chartex" xmlns:cx1="http://schemas.microsoft.com/office/drawing/2015/9/8/chartex" xmlns:mc="http://schemas.openxmlformats.org/markup-compatibility/2006" xmlns:o="urn:schemas-microsoft-com:office:office" xmlns:r="http://schemas.openxmlformats.org/officeDocument/2006/relationships" xmlns:m="http://schemas.openxmlformats.org/officeDocument/2006/math" xmlns:v="urn:schemas-microsoft-com:vml" xmlns:wp14="http://schemas.microsoft.com/office/word/2010/wordprocessingDrawing" xmlns:wp="http://schemas.openxmlformats.org/drawingml/2006/wordprocessingDrawing" xmlns:w10="urn:schemas-microsoft-com:office:word" xmlns:w="http://schemas.openxmlformats.org/wordprocessingml/2006/main" xmlns:w14="http://schemas.microsoft.com/office/word/2010/wordml" xmlns:w15="http://schemas.microsoft.com/office/word/2012/wordml" xmlns:w16se="http://schemas.microsoft.com/office/word/2015/wordml/symex" xmlns:wpg="http://schemas.microsoft.com/office/word/2010/wordprocessingGroup" xmlns:wpi="http://schemas.microsoft.com/office/word/2010/wordprocessingInk" xmlns:wne="http://schemas.microsoft.com/office/word/2006/wordml" xmlns:wps="http://schemas.microsoft.com/office/word/2010/wordprocessingShape" mc:Ignorable="w14 w15 w16se wp14">
+  <w:p>
+    <w:pPr>
+      <w:pStyle w:val="Encabezado"/>
+    </w:pPr>
+  </w:p>
+</w:hdr>
+</file>
+
+<file path=word/header3.xml><?xml version="1.0" encoding="utf-8"?>
+<w:hdr xmlns:wpc="http://schemas.microsoft.com/office/word/2010/wordprocessingCanvas" xmlns:cx="http://schemas.microsoft.com/office/drawing/2014/chartex" xmlns:cx1="http://schemas.microsoft.com/office/drawing/2015/9/8/chartex" xmlns:mc="http://schemas.openxmlformats.org/markup-compatibility/2006" xmlns:o="urn:schemas-microsoft-com:office:office" xmlns:r="http://schemas.openxmlformats.org/officeDocument/2006/relationships" xmlns:m="http://schemas.openxmlformats.org/officeDocument/2006/math" xmlns:v="urn:schemas-microsoft-com:vml" xmlns:wp14="http://schemas.microsoft.com/office/word/2010/wordprocessingDrawing" xmlns:wp="http://schemas.openxmlformats.org/drawingml/2006/wordprocessingDrawing" xmlns:w10="urn:schemas-microsoft-com:office:word" xmlns:w="http://schemas.openxmlformats.org/wordprocessingml/2006/main" xmlns:w14="http://schemas.microsoft.com/office/word/2010/wordml" xmlns:w15="http://schemas.microsoft.com/office/word/2012/wordml" xmlns:w16se="http://schemas.microsoft.com/office/word/2015/wordml/symex" xmlns:wpg="http://schemas.microsoft.com/office/word/2010/wordprocessingGroup" xmlns:wpi="http://schemas.microsoft.com/office/word/2010/wordprocessingInk" xmlns:wne="http://schemas.microsoft.com/office/word/2006/wordml" xmlns:wps="http://schemas.microsoft.com/office/word/2010/wordprocessingShape" mc:Ignorable="w14 w15 w16se wp14">
+  <w:p>
+    <w:pPr>
+      <w:pStyle w:val="Encabezado"/>
+    </w:pPr>
+  </w:p>
+</w:hdr>
 </file>
 
 <file path=word/styles.xml><?xml version="1.0" encoding="utf-8"?>
@@ -589,6 +776,50 @@
     <w:semiHidden/>
     <w:unhideWhenUsed/>
   </w:style>
+  <w:style w:type="paragraph" w:styleId="Encabezado">
+    <w:name w:val="header"/>
+    <w:basedOn w:val="Normal"/>
+    <w:link w:val="EncabezadoCar"/>
+    <w:uiPriority w:val="99"/>
+    <w:unhideWhenUsed/>
+    <w:rsid w:val="000528A6"/>
+    <w:pPr>
+      <w:tabs>
+        <w:tab w:val="center" w:pos="4419"/>
+        <w:tab w:val="right" w:pos="8838"/>
+      </w:tabs>
+      <w:spacing w:after="0" w:line="240" w:lineRule="auto"/>
+    </w:pPr>
+  </w:style>
+  <w:style w:type="character" w:customStyle="1" w:styleId="EncabezadoCar">
+    <w:name w:val="Encabezado Car"/>
+    <w:basedOn w:val="Fuentedeprrafopredeter"/>
+    <w:link w:val="Encabezado"/>
+    <w:uiPriority w:val="99"/>
+    <w:rsid w:val="000528A6"/>
+  </w:style>
+  <w:style w:type="paragraph" w:styleId="Piedepgina">
+    <w:name w:val="footer"/>
+    <w:basedOn w:val="Normal"/>
+    <w:link w:val="PiedepginaCar"/>
+    <w:uiPriority w:val="99"/>
+    <w:unhideWhenUsed/>
+    <w:rsid w:val="000528A6"/>
+    <w:pPr>
+      <w:tabs>
+        <w:tab w:val="center" w:pos="4419"/>
+        <w:tab w:val="right" w:pos="8838"/>
+      </w:tabs>
+      <w:spacing w:after="0" w:line="240" w:lineRule="auto"/>
+    </w:pPr>
+  </w:style>
+  <w:style w:type="character" w:customStyle="1" w:styleId="PiedepginaCar">
+    <w:name w:val="Pie de página Car"/>
+    <w:basedOn w:val="Fuentedeprrafopredeter"/>
+    <w:link w:val="Piedepgina"/>
+    <w:uiPriority w:val="99"/>
+    <w:rsid w:val="000528A6"/>
+  </w:style>
 </w:styles>
 </file>
 

</xml_diff>

<commit_message>
Corrección de errores xD
</commit_message>
<xml_diff>
--- a/word.docx
+++ b/word.docx
@@ -41,7 +41,6 @@
         <w:rPr>
           <w:noProof/>
         </w:rPr>
-        <w:lastRenderedPageBreak/>
         <mc:AlternateContent>
           <mc:Choice Requires="wps">
             <w:drawing>
@@ -115,8 +114,8 @@
         </w:rPr>
         <w:drawing>
           <wp:inline distT="0" distB="0" distL="0" distR="0">
-            <wp:extent cx="5612130" cy="7482840"/>
-            <wp:effectExtent l="0" t="0" r="7620" b="3810"/>
+            <wp:extent cx="4742597" cy="6323463"/>
+            <wp:effectExtent l="0" t="0" r="1270" b="1270"/>
             <wp:docPr id="1" name="Imagen 1"/>
             <wp:cNvGraphicFramePr>
               <a:graphicFrameLocks xmlns:a="http://schemas.openxmlformats.org/drawingml/2006/main" noChangeAspect="1"/>
@@ -143,7 +142,7 @@
                   <pic:spPr>
                     <a:xfrm>
                       <a:off x="0" y="0"/>
-                      <a:ext cx="5612130" cy="7482840"/>
+                      <a:ext cx="4746578" cy="6328771"/>
                     </a:xfrm>
                     <a:prstGeom prst="rect">
                       <a:avLst/>
@@ -156,13 +155,134 @@
         </w:drawing>
       </w:r>
     </w:p>
+    <w:p>
+      <w:pPr>
+        <w:rPr>
+          <w:lang w:val="es-ES"/>
+        </w:rPr>
+      </w:pPr>
+    </w:p>
+    <w:p>
+      <w:pPr>
+        <w:rPr>
+          <w:lang w:val="es-ES"/>
+        </w:rPr>
+      </w:pPr>
+    </w:p>
+    <w:p>
+      <w:pPr>
+        <w:pStyle w:val="Piedepgina"/>
+        <w:rPr>
+          <w:lang w:val="es-ES"/>
+        </w:rPr>
+      </w:pPr>
+      <w:r>
+        <w:rPr>
+          <w:lang w:val="es-ES"/>
+        </w:rPr>
+        <w:tab/>
+      </w:r>
+    </w:p>
+    <w:p>
+      <w:pPr>
+        <w:pStyle w:val="Piedepgina"/>
+        <w:rPr>
+          <w:lang w:val="es-ES"/>
+        </w:rPr>
+      </w:pPr>
+    </w:p>
+    <w:p>
+      <w:pPr>
+        <w:pStyle w:val="Piedepgina"/>
+        <w:rPr>
+          <w:lang w:val="es-ES"/>
+        </w:rPr>
+      </w:pPr>
+    </w:p>
+    <w:p>
+      <w:pPr>
+        <w:pStyle w:val="Piedepgina"/>
+        <w:rPr>
+          <w:lang w:val="es-ES"/>
+        </w:rPr>
+      </w:pPr>
+      <w:bookmarkStart w:id="0" w:name="_GoBack"/>
+      <w:bookmarkEnd w:id="0"/>
+      <w:r>
+        <w:rPr>
+          <w:lang w:val="es-ES"/>
+        </w:rPr>
+        <w:lastRenderedPageBreak/>
+        <w:t>Pasos para poner las cartas en posición de pirámide con una sola mano</w:t>
+      </w:r>
+    </w:p>
+    <w:p>
+      <w:pPr>
+        <w:pStyle w:val="Piedepgina"/>
+        <w:rPr>
+          <w:lang w:val="es-ES"/>
+        </w:rPr>
+      </w:pPr>
+      <w:r>
+        <w:rPr>
+          <w:lang w:val="es-ES"/>
+        </w:rPr>
+        <w:t>1.tome las dos tarjetas con la mano y trate de que queden superpuestas</w:t>
+      </w:r>
+    </w:p>
+    <w:p>
+      <w:pPr>
+        <w:pStyle w:val="Piedepgina"/>
+        <w:rPr>
+          <w:lang w:val="es-ES"/>
+        </w:rPr>
+      </w:pPr>
+      <w:r>
+        <w:rPr>
+          <w:lang w:val="es-ES"/>
+        </w:rPr>
+        <w:t xml:space="preserve">2.Con el dedo intente separarlas por la parte de abajo </w:t>
+      </w:r>
+    </w:p>
+    <w:p>
+      <w:pPr>
+        <w:pStyle w:val="Piedepgina"/>
+        <w:rPr>
+          <w:lang w:val="es-ES"/>
+        </w:rPr>
+      </w:pPr>
+      <w:r>
+        <w:rPr>
+          <w:lang w:val="es-ES"/>
+        </w:rPr>
+        <w:t>3.Intente estabilizarlas contra la superficie del papel</w:t>
+      </w:r>
+    </w:p>
+    <w:p>
+      <w:pPr>
+        <w:pStyle w:val="Piedepgina"/>
+        <w:rPr>
+          <w:lang w:val="es-ES"/>
+        </w:rPr>
+      </w:pPr>
+      <w:r>
+        <w:rPr>
+          <w:lang w:val="es-ES"/>
+        </w:rPr>
+        <w:t xml:space="preserve">4.Cuando veas que están estables retira tu mano lentamente </w:t>
+      </w:r>
+    </w:p>
+    <w:p>
+      <w:pPr>
+        <w:tabs>
+          <w:tab w:val="left" w:pos="1504"/>
+        </w:tabs>
+        <w:rPr>
+          <w:lang w:val="es-ES"/>
+        </w:rPr>
+      </w:pPr>
+    </w:p>
     <w:sectPr>
-      <w:headerReference w:type="even" r:id="rId7"/>
-      <w:headerReference w:type="default" r:id="rId8"/>
-      <w:footerReference w:type="even" r:id="rId9"/>
-      <w:footerReference w:type="default" r:id="rId10"/>
-      <w:headerReference w:type="first" r:id="rId11"/>
-      <w:footerReference w:type="first" r:id="rId12"/>
       <w:pgSz w:w="12240" w:h="15840"/>
       <w:pgMar w:top="1417" w:right="1701" w:bottom="1417" w:left="1701" w:header="708" w:footer="708" w:gutter="0"/>
       <w:cols w:space="708"/>
@@ -197,109 +317,6 @@
 </w:endnotes>
 </file>
 
-<file path=word/footer1.xml><?xml version="1.0" encoding="utf-8"?>
-<w:ftr xmlns:wpc="http://schemas.microsoft.com/office/word/2010/wordprocessingCanvas" xmlns:cx="http://schemas.microsoft.com/office/drawing/2014/chartex" xmlns:cx1="http://schemas.microsoft.com/office/drawing/2015/9/8/chartex" xmlns:mc="http://schemas.openxmlformats.org/markup-compatibility/2006" xmlns:o="urn:schemas-microsoft-com:office:office" xmlns:r="http://schemas.openxmlformats.org/officeDocument/2006/relationships" xmlns:m="http://schemas.openxmlformats.org/officeDocument/2006/math" xmlns:v="urn:schemas-microsoft-com:vml" xmlns:wp14="http://schemas.microsoft.com/office/word/2010/wordprocessingDrawing" xmlns:wp="http://schemas.openxmlformats.org/drawingml/2006/wordprocessingDrawing" xmlns:w10="urn:schemas-microsoft-com:office:word" xmlns:w="http://schemas.openxmlformats.org/wordprocessingml/2006/main" xmlns:w14="http://schemas.microsoft.com/office/word/2010/wordml" xmlns:w15="http://schemas.microsoft.com/office/word/2012/wordml" xmlns:w16se="http://schemas.microsoft.com/office/word/2015/wordml/symex" xmlns:wpg="http://schemas.microsoft.com/office/word/2010/wordprocessingGroup" xmlns:wpi="http://schemas.microsoft.com/office/word/2010/wordprocessingInk" xmlns:wne="http://schemas.microsoft.com/office/word/2006/wordml" xmlns:wps="http://schemas.microsoft.com/office/word/2010/wordprocessingShape" mc:Ignorable="w14 w15 w16se wp14">
-  <w:p>
-    <w:pPr>
-      <w:pStyle w:val="Piedepgina"/>
-    </w:pPr>
-  </w:p>
-</w:ftr>
-</file>
-
-<file path=word/footer2.xml><?xml version="1.0" encoding="utf-8"?>
-<w:ftr xmlns:wpc="http://schemas.microsoft.com/office/word/2010/wordprocessingCanvas" xmlns:cx="http://schemas.microsoft.com/office/drawing/2014/chartex" xmlns:cx1="http://schemas.microsoft.com/office/drawing/2015/9/8/chartex" xmlns:mc="http://schemas.openxmlformats.org/markup-compatibility/2006" xmlns:o="urn:schemas-microsoft-com:office:office" xmlns:r="http://schemas.openxmlformats.org/officeDocument/2006/relationships" xmlns:m="http://schemas.openxmlformats.org/officeDocument/2006/math" xmlns:v="urn:schemas-microsoft-com:vml" xmlns:wp14="http://schemas.microsoft.com/office/word/2010/wordprocessingDrawing" xmlns:wp="http://schemas.openxmlformats.org/drawingml/2006/wordprocessingDrawing" xmlns:w10="urn:schemas-microsoft-com:office:word" xmlns:w="http://schemas.openxmlformats.org/wordprocessingml/2006/main" xmlns:w14="http://schemas.microsoft.com/office/word/2010/wordml" xmlns:w15="http://schemas.microsoft.com/office/word/2012/wordml" xmlns:w16se="http://schemas.microsoft.com/office/word/2015/wordml/symex" xmlns:wpg="http://schemas.microsoft.com/office/word/2010/wordprocessingGroup" xmlns:wpi="http://schemas.microsoft.com/office/word/2010/wordprocessingInk" xmlns:wne="http://schemas.microsoft.com/office/word/2006/wordml" xmlns:wps="http://schemas.microsoft.com/office/word/2010/wordprocessingShape" mc:Ignorable="w14 w15 w16se wp14">
-  <w:p>
-    <w:pPr>
-      <w:pStyle w:val="Piedepgina"/>
-      <w:rPr>
-        <w:lang w:val="es-ES"/>
-      </w:rPr>
-    </w:pPr>
-    <w:r>
-      <w:rPr>
-        <w:lang w:val="es-ES"/>
-      </w:rPr>
-      <w:t>Pasos para poner las cartas en posición de pirámide con una sola mano</w:t>
-    </w:r>
-  </w:p>
-  <w:p>
-    <w:pPr>
-      <w:pStyle w:val="Piedepgina"/>
-      <w:rPr>
-        <w:lang w:val="es-ES"/>
-      </w:rPr>
-    </w:pPr>
-    <w:r>
-      <w:rPr>
-        <w:lang w:val="es-ES"/>
-      </w:rPr>
-      <w:t>1.tome las dos tarjetas con la mano y trate de que queden superpuestas</w:t>
-    </w:r>
-  </w:p>
-  <w:p>
-    <w:pPr>
-      <w:pStyle w:val="Piedepgina"/>
-      <w:rPr>
-        <w:lang w:val="es-ES"/>
-      </w:rPr>
-    </w:pPr>
-    <w:r>
-      <w:rPr>
-        <w:lang w:val="es-ES"/>
-      </w:rPr>
-      <w:t xml:space="preserve">2.Con el dedo intente separarlas por la parte de abajo </w:t>
-    </w:r>
-  </w:p>
-  <w:p>
-    <w:pPr>
-      <w:pStyle w:val="Piedepgina"/>
-      <w:rPr>
-        <w:lang w:val="es-ES"/>
-      </w:rPr>
-    </w:pPr>
-    <w:r>
-      <w:rPr>
-        <w:lang w:val="es-ES"/>
-      </w:rPr>
-      <w:t>3.Intente estabilizarlas contra la superficie del papel</w:t>
-    </w:r>
-  </w:p>
-  <w:p>
-    <w:pPr>
-      <w:pStyle w:val="Piedepgina"/>
-      <w:rPr>
-        <w:lang w:val="es-ES"/>
-      </w:rPr>
-    </w:pPr>
-    <w:r>
-      <w:rPr>
-        <w:lang w:val="es-ES"/>
-      </w:rPr>
-      <w:t>4.Cuando veas que están estables retira tu mano lentament</w:t>
-    </w:r>
-    <w:bookmarkStart w:id="0" w:name="_GoBack"/>
-    <w:bookmarkEnd w:id="0"/>
-    <w:r>
-      <w:rPr>
-        <w:lang w:val="es-ES"/>
-      </w:rPr>
-      <w:t xml:space="preserve">e </w:t>
-    </w:r>
-  </w:p>
-</w:ftr>
-</file>
-
-<file path=word/footer3.xml><?xml version="1.0" encoding="utf-8"?>
-<w:ftr xmlns:wpc="http://schemas.microsoft.com/office/word/2010/wordprocessingCanvas" xmlns:cx="http://schemas.microsoft.com/office/drawing/2014/chartex" xmlns:cx1="http://schemas.microsoft.com/office/drawing/2015/9/8/chartex" xmlns:mc="http://schemas.openxmlformats.org/markup-compatibility/2006" xmlns:o="urn:schemas-microsoft-com:office:office" xmlns:r="http://schemas.openxmlformats.org/officeDocument/2006/relationships" xmlns:m="http://schemas.openxmlformats.org/officeDocument/2006/math" xmlns:v="urn:schemas-microsoft-com:vml" xmlns:wp14="http://schemas.microsoft.com/office/word/2010/wordprocessingDrawing" xmlns:wp="http://schemas.openxmlformats.org/drawingml/2006/wordprocessingDrawing" xmlns:w10="urn:schemas-microsoft-com:office:word" xmlns:w="http://schemas.openxmlformats.org/wordprocessingml/2006/main" xmlns:w14="http://schemas.microsoft.com/office/word/2010/wordml" xmlns:w15="http://schemas.microsoft.com/office/word/2012/wordml" xmlns:w16se="http://schemas.microsoft.com/office/word/2015/wordml/symex" xmlns:wpg="http://schemas.microsoft.com/office/word/2010/wordprocessingGroup" xmlns:wpi="http://schemas.microsoft.com/office/word/2010/wordprocessingInk" xmlns:wne="http://schemas.microsoft.com/office/word/2006/wordml" xmlns:wps="http://schemas.microsoft.com/office/word/2010/wordprocessingShape" mc:Ignorable="w14 w15 w16se wp14">
-  <w:p>
-    <w:pPr>
-      <w:pStyle w:val="Piedepgina"/>
-    </w:pPr>
-  </w:p>
-</w:ftr>
-</file>
-
 <file path=word/footnotes.xml><?xml version="1.0" encoding="utf-8"?>
 <w:footnotes xmlns:wpc="http://schemas.microsoft.com/office/word/2010/wordprocessingCanvas" xmlns:cx="http://schemas.microsoft.com/office/drawing/2014/chartex" xmlns:cx1="http://schemas.microsoft.com/office/drawing/2015/9/8/chartex" xmlns:mc="http://schemas.openxmlformats.org/markup-compatibility/2006" xmlns:o="urn:schemas-microsoft-com:office:office" xmlns:r="http://schemas.openxmlformats.org/officeDocument/2006/relationships" xmlns:m="http://schemas.openxmlformats.org/officeDocument/2006/math" xmlns:v="urn:schemas-microsoft-com:vml" xmlns:wp14="http://schemas.microsoft.com/office/word/2010/wordprocessingDrawing" xmlns:wp="http://schemas.openxmlformats.org/drawingml/2006/wordprocessingDrawing" xmlns:w10="urn:schemas-microsoft-com:office:word" xmlns:w="http://schemas.openxmlformats.org/wordprocessingml/2006/main" xmlns:w14="http://schemas.microsoft.com/office/word/2010/wordml" xmlns:w15="http://schemas.microsoft.com/office/word/2012/wordml" xmlns:w16se="http://schemas.microsoft.com/office/word/2015/wordml/symex" xmlns:wpg="http://schemas.microsoft.com/office/word/2010/wordprocessingGroup" xmlns:wpi="http://schemas.microsoft.com/office/word/2010/wordprocessingInk" xmlns:wne="http://schemas.microsoft.com/office/word/2006/wordml" xmlns:wps="http://schemas.microsoft.com/office/word/2010/wordprocessingShape" mc:Ignorable="w14 w15 w16se wp14">
   <w:footnote w:type="separator" w:id="-1">
@@ -323,36 +340,6 @@
     </w:p>
   </w:footnote>
 </w:footnotes>
-</file>
-
-<file path=word/header1.xml><?xml version="1.0" encoding="utf-8"?>
-<w:hdr xmlns:wpc="http://schemas.microsoft.com/office/word/2010/wordprocessingCanvas" xmlns:cx="http://schemas.microsoft.com/office/drawing/2014/chartex" xmlns:cx1="http://schemas.microsoft.com/office/drawing/2015/9/8/chartex" xmlns:mc="http://schemas.openxmlformats.org/markup-compatibility/2006" xmlns:o="urn:schemas-microsoft-com:office:office" xmlns:r="http://schemas.openxmlformats.org/officeDocument/2006/relationships" xmlns:m="http://schemas.openxmlformats.org/officeDocument/2006/math" xmlns:v="urn:schemas-microsoft-com:vml" xmlns:wp14="http://schemas.microsoft.com/office/word/2010/wordprocessingDrawing" xmlns:wp="http://schemas.openxmlformats.org/drawingml/2006/wordprocessingDrawing" xmlns:w10="urn:schemas-microsoft-com:office:word" xmlns:w="http://schemas.openxmlformats.org/wordprocessingml/2006/main" xmlns:w14="http://schemas.microsoft.com/office/word/2010/wordml" xmlns:w15="http://schemas.microsoft.com/office/word/2012/wordml" xmlns:w16se="http://schemas.microsoft.com/office/word/2015/wordml/symex" xmlns:wpg="http://schemas.microsoft.com/office/word/2010/wordprocessingGroup" xmlns:wpi="http://schemas.microsoft.com/office/word/2010/wordprocessingInk" xmlns:wne="http://schemas.microsoft.com/office/word/2006/wordml" xmlns:wps="http://schemas.microsoft.com/office/word/2010/wordprocessingShape" mc:Ignorable="w14 w15 w16se wp14">
-  <w:p>
-    <w:pPr>
-      <w:pStyle w:val="Encabezado"/>
-    </w:pPr>
-  </w:p>
-</w:hdr>
-</file>
-
-<file path=word/header2.xml><?xml version="1.0" encoding="utf-8"?>
-<w:hdr xmlns:wpc="http://schemas.microsoft.com/office/word/2010/wordprocessingCanvas" xmlns:cx="http://schemas.microsoft.com/office/drawing/2014/chartex" xmlns:cx1="http://schemas.microsoft.com/office/drawing/2015/9/8/chartex" xmlns:mc="http://schemas.openxmlformats.org/markup-compatibility/2006" xmlns:o="urn:schemas-microsoft-com:office:office" xmlns:r="http://schemas.openxmlformats.org/officeDocument/2006/relationships" xmlns:m="http://schemas.openxmlformats.org/officeDocument/2006/math" xmlns:v="urn:schemas-microsoft-com:vml" xmlns:wp14="http://schemas.microsoft.com/office/word/2010/wordprocessingDrawing" xmlns:wp="http://schemas.openxmlformats.org/drawingml/2006/wordprocessingDrawing" xmlns:w10="urn:schemas-microsoft-com:office:word" xmlns:w="http://schemas.openxmlformats.org/wordprocessingml/2006/main" xmlns:w14="http://schemas.microsoft.com/office/word/2010/wordml" xmlns:w15="http://schemas.microsoft.com/office/word/2012/wordml" xmlns:w16se="http://schemas.microsoft.com/office/word/2015/wordml/symex" xmlns:wpg="http://schemas.microsoft.com/office/word/2010/wordprocessingGroup" xmlns:wpi="http://schemas.microsoft.com/office/word/2010/wordprocessingInk" xmlns:wne="http://schemas.microsoft.com/office/word/2006/wordml" xmlns:wps="http://schemas.microsoft.com/office/word/2010/wordprocessingShape" mc:Ignorable="w14 w15 w16se wp14">
-  <w:p>
-    <w:pPr>
-      <w:pStyle w:val="Encabezado"/>
-    </w:pPr>
-  </w:p>
-</w:hdr>
-</file>
-
-<file path=word/header3.xml><?xml version="1.0" encoding="utf-8"?>
-<w:hdr xmlns:wpc="http://schemas.microsoft.com/office/word/2010/wordprocessingCanvas" xmlns:cx="http://schemas.microsoft.com/office/drawing/2014/chartex" xmlns:cx1="http://schemas.microsoft.com/office/drawing/2015/9/8/chartex" xmlns:mc="http://schemas.openxmlformats.org/markup-compatibility/2006" xmlns:o="urn:schemas-microsoft-com:office:office" xmlns:r="http://schemas.openxmlformats.org/officeDocument/2006/relationships" xmlns:m="http://schemas.openxmlformats.org/officeDocument/2006/math" xmlns:v="urn:schemas-microsoft-com:vml" xmlns:wp14="http://schemas.microsoft.com/office/word/2010/wordprocessingDrawing" xmlns:wp="http://schemas.openxmlformats.org/drawingml/2006/wordprocessingDrawing" xmlns:w10="urn:schemas-microsoft-com:office:word" xmlns:w="http://schemas.openxmlformats.org/wordprocessingml/2006/main" xmlns:w14="http://schemas.microsoft.com/office/word/2010/wordml" xmlns:w15="http://schemas.microsoft.com/office/word/2012/wordml" xmlns:w16se="http://schemas.microsoft.com/office/word/2015/wordml/symex" xmlns:wpg="http://schemas.microsoft.com/office/word/2010/wordprocessingGroup" xmlns:wpi="http://schemas.microsoft.com/office/word/2010/wordprocessingInk" xmlns:wne="http://schemas.microsoft.com/office/word/2006/wordml" xmlns:wps="http://schemas.microsoft.com/office/word/2010/wordprocessingShape" mc:Ignorable="w14 w15 w16se wp14">
-  <w:p>
-    <w:pPr>
-      <w:pStyle w:val="Encabezado"/>
-    </w:pPr>
-  </w:p>
-</w:hdr>
 </file>
 
 <file path=word/styles.xml><?xml version="1.0" encoding="utf-8"?>

</xml_diff>